<commit_message>
tilføjer ting om pol-placering
</commit_message>
<xml_diff>
--- a/Pol_placering.docx
+++ b/Pol_placering.docx
@@ -82,11 +82,9 @@
       <w:r>
         <w:t xml:space="preserve"> kan vi finde polerne for </w:t>
       </w:r>
-      <w:proofErr w:type="gramStart"/>
-      <w:r>
-        <w:t>karakteristik ligningen</w:t>
-      </w:r>
-      <w:proofErr w:type="gramEnd"/>
+      <w:r>
+        <w:t>karakteristikligningen</w:t>
+      </w:r>
       <w:r>
         <w:t xml:space="preserve">. Disse poler skal bruges til at designe vores controller, så den får den rette karakteristik, altså 5% </w:t>
       </w:r>
@@ -113,7 +111,7 @@
         <w:drawing>
           <wp:inline distT="0" distB="0" distL="0" distR="0" wp14:anchorId="3B894506" wp14:editId="0A644894">
             <wp:extent cx="6076950" cy="2362200"/>
-            <wp:effectExtent l="0" t="0" r="0" b="0"/>
+            <wp:effectExtent l="0" t="0" r="0" b="8890"/>
             <wp:docPr id="1" name="Billede 1"/>
             <wp:cNvGraphicFramePr>
               <a:graphicFrameLocks xmlns:a="http://schemas.openxmlformats.org/drawingml/2006/main" noChangeAspect="1"/>
@@ -149,10 +147,7 @@
     </w:p>
     <w:p>
       <w:r>
-        <w:t>Vi gør brug</w:t>
-      </w:r>
-      <w:r>
-        <w:t xml:space="preserve"> af </w:t>
+        <w:t xml:space="preserve">Vi gør brug af </w:t>
       </w:r>
       <w:proofErr w:type="spellStart"/>
       <w:r>
@@ -160,13 +155,7 @@
       </w:r>
       <w:proofErr w:type="spellEnd"/>
       <w:r>
-        <w:t xml:space="preserve"> funktion</w:t>
-      </w:r>
-      <w:r>
-        <w:t>en</w:t>
-      </w:r>
-      <w:r>
-        <w:t xml:space="preserve"> </w:t>
+        <w:t xml:space="preserve"> funktionen </w:t>
       </w:r>
       <w:proofErr w:type="spellStart"/>
       <w:r>
@@ -174,10 +163,7 @@
       </w:r>
       <w:proofErr w:type="spellEnd"/>
       <w:r>
-        <w:t>, som kan ber</w:t>
-      </w:r>
-      <w:r>
-        <w:t xml:space="preserve">egne vores </w:t>
+        <w:t xml:space="preserve">, som kan beregne vores </w:t>
       </w:r>
       <w:proofErr w:type="spellStart"/>
       <w:r>
@@ -332,19 +318,16 @@
         <w:t xml:space="preserve"> fejl. Denne fejl kan elimineres </w:t>
       </w:r>
       <w:r>
-        <w:t xml:space="preserve">ved at indsætte endnu en pol i systemet. Denne pol skal gerne ligge så langt væk fra de eksisterende poler at det ikke har </w:t>
-      </w:r>
+        <w:t>ved at indsætte endnu en pol i systemet. Denne pol skal gerne ligge så langt væk fra de eksisterende poler at det ikke har nogen indflydelse på systemets karakteristik. Til vores system vælger vi denne tredje pol til at ligge i -30.</w:t>
+      </w:r>
+      <w:r>
+        <w:t xml:space="preserve"> </w:t>
+      </w:r>
+    </w:p>
+    <w:p>
       <w:bookmarkStart w:id="0" w:name="_GoBack"/>
       <w:bookmarkEnd w:id="0"/>
-      <w:r>
-        <w:t>nogen indflydelse på systemets karakteristik. Til vores system vælger vi denne tredje pol til at ligge i -30.</w:t>
-      </w:r>
-      <w:r>
-        <w:t xml:space="preserve"> </w:t>
-      </w:r>
-    </w:p>
-    <w:p/>
-    <w:p/>
+    </w:p>
     <w:p>
       <w:r>
         <w:t xml:space="preserve">Da vi tilføjer endnu en pol og dermed også gør det til et tredje </w:t>
@@ -380,10 +363,10 @@
           <w:noProof/>
         </w:rPr>
         <w:drawing>
-          <wp:inline distT="0" distB="0" distL="0" distR="0" wp14:anchorId="49E4D56C" wp14:editId="605107DC">
-            <wp:extent cx="4191000" cy="1571625"/>
-            <wp:effectExtent l="0" t="0" r="0" b="9525"/>
-            <wp:docPr id="3" name="Billede 3"/>
+          <wp:inline distT="0" distB="0" distL="0" distR="0" wp14:anchorId="64F3D145" wp14:editId="7755686B">
+            <wp:extent cx="5324475" cy="2266950"/>
+            <wp:effectExtent l="0" t="0" r="9525" b="0"/>
+            <wp:docPr id="5" name="Billede 5"/>
             <wp:cNvGraphicFramePr>
               <a:graphicFrameLocks xmlns:a="http://schemas.openxmlformats.org/drawingml/2006/main" noChangeAspect="1"/>
             </wp:cNvGraphicFramePr>
@@ -403,7 +386,7 @@
                   <pic:spPr>
                     <a:xfrm>
                       <a:off x="0" y="0"/>
-                      <a:ext cx="4191000" cy="1571625"/>
+                      <a:ext cx="5324475" cy="2266950"/>
                     </a:xfrm>
                     <a:prstGeom prst="rect">
                       <a:avLst/>
@@ -418,10 +401,65 @@
     </w:p>
     <w:p>
       <w:r>
-        <w:t xml:space="preserve"> </w:t>
-      </w:r>
-      <w:r>
-        <w:t xml:space="preserve">Der </w:t>
+        <w:t>Hvis vi bygger matrixen op på blok form, kan den laves som nedenfor.</w:t>
+      </w:r>
+    </w:p>
+    <w:p>
+      <w:r>
+        <w:rPr>
+          <w:noProof/>
+        </w:rPr>
+        <w:drawing>
+          <wp:inline distT="0" distB="0" distL="0" distR="0" wp14:anchorId="49C6E5C1" wp14:editId="37E49125">
+            <wp:extent cx="6120130" cy="2652395"/>
+            <wp:effectExtent l="0" t="0" r="0" b="0"/>
+            <wp:docPr id="4" name="Billede 4"/>
+            <wp:cNvGraphicFramePr>
+              <a:graphicFrameLocks xmlns:a="http://schemas.openxmlformats.org/drawingml/2006/main" noChangeAspect="1"/>
+            </wp:cNvGraphicFramePr>
+            <a:graphic xmlns:a="http://schemas.openxmlformats.org/drawingml/2006/main">
+              <a:graphicData uri="http://schemas.openxmlformats.org/drawingml/2006/picture">
+                <pic:pic xmlns:pic="http://schemas.openxmlformats.org/drawingml/2006/picture">
+                  <pic:nvPicPr>
+                    <pic:cNvPr id="1" name=""/>
+                    <pic:cNvPicPr/>
+                  </pic:nvPicPr>
+                  <pic:blipFill>
+                    <a:blip r:embed="rId7"/>
+                    <a:stretch>
+                      <a:fillRect/>
+                    </a:stretch>
+                  </pic:blipFill>
+                  <pic:spPr>
+                    <a:xfrm>
+                      <a:off x="0" y="0"/>
+                      <a:ext cx="6120130" cy="2652395"/>
+                    </a:xfrm>
+                    <a:prstGeom prst="rect">
+                      <a:avLst/>
+                    </a:prstGeom>
+                  </pic:spPr>
+                </pic:pic>
+              </a:graphicData>
+            </a:graphic>
+          </wp:inline>
+        </w:drawing>
+      </w:r>
+    </w:p>
+    <w:p>
+      <w:r>
+        <w:t xml:space="preserve">Forskellen mellem dette blokdiagram og det tidligere, er at vi nu har en direkte kobling mellem vores output y og referencen r. Dette giver os vores afvigelse fra referencen, som vi integrerer op og derefter ganger </w:t>
+      </w:r>
+      <w:proofErr w:type="spellStart"/>
+      <w:r>
+        <w:t>Ke</w:t>
+      </w:r>
+      <w:proofErr w:type="spellEnd"/>
+      <w:r>
+        <w:t xml:space="preserve"> på. </w:t>
+      </w:r>
+      <w:r>
+        <w:t xml:space="preserve">Dette eliminerer vores stationære fejl. </w:t>
       </w:r>
     </w:p>
     <w:sectPr>

</xml_diff>